<commit_message>
More work on our test docs & template
</commit_message>
<xml_diff>
--- a/reference.docx
+++ b/reference.docx
@@ -147,11 +147,21 @@
     <w:p>
       <w:pPr>
         <w:pStyle w:val="Box"/>
-      </w:pPr>
-      <w:r>
+        <w:jc w:val="center"/>
+        <w:rPr>
+          <w:rStyle w:val="ISOStage"/>
+        </w:rPr>
+      </w:pPr>
+      <w:r>
+        <w:rPr>
+          <w:rStyle w:val="ISOStage"/>
+        </w:rPr>
         <w:t>C</w:t>
       </w:r>
       <w:r>
+        <w:rPr>
+          <w:rStyle w:val="ISOStage"/>
+        </w:rPr>
         <w:t>D stage</w:t>
       </w:r>
     </w:p>
@@ -162,434 +172,165 @@
     </w:p>
     <w:p>
       <w:pPr>
-        <w:pBdr>
-          <w:top w:val="single" w:sz="4" w:space="1" w:color="auto"/>
-          <w:left w:val="single" w:sz="4" w:space="4" w:color="auto"/>
-          <w:bottom w:val="single" w:sz="4" w:space="1" w:color="auto"/>
-          <w:right w:val="single" w:sz="4" w:space="4" w:color="auto"/>
-        </w:pBdr>
-        <w:spacing w:after="120"/>
-        <w:ind w:left="85" w:right="85"/>
-        <w:jc w:val="center"/>
+        <w:pStyle w:val="CenterBox"/>
         <w:rPr>
           <w:b/>
-          <w:sz w:val="20"/>
+          <w:bCs/>
         </w:rPr>
       </w:pPr>
       <w:r>
         <w:rPr>
           <w:b/>
-          <w:sz w:val="20"/>
+          <w:bCs/>
         </w:rPr>
         <w:t>Warning for WDs and CDs</w:t>
       </w:r>
     </w:p>
     <w:p>
       <w:pPr>
-        <w:pBdr>
-          <w:top w:val="single" w:sz="4" w:space="1" w:color="auto"/>
-          <w:left w:val="single" w:sz="4" w:space="4" w:color="auto"/>
-          <w:bottom w:val="single" w:sz="4" w:space="1" w:color="auto"/>
-          <w:right w:val="single" w:sz="4" w:space="4" w:color="auto"/>
-        </w:pBdr>
-        <w:spacing w:after="120"/>
-        <w:ind w:left="85" w:right="85"/>
+        <w:pStyle w:val="Box"/>
         <w:rPr>
           <w:bCs/>
-          <w:sz w:val="20"/>
         </w:rPr>
       </w:pPr>
       <w:r>
         <w:rPr>
           <w:bCs/>
-          <w:sz w:val="20"/>
         </w:rPr>
         <w:t>This document is not an ISO International Standard. It is distributed for review and comment. It is subject to change without notice and may not be referred to as an International Standard.</w:t>
       </w:r>
     </w:p>
     <w:p>
       <w:pPr>
-        <w:pBdr>
-          <w:top w:val="single" w:sz="4" w:space="1" w:color="auto"/>
-          <w:left w:val="single" w:sz="4" w:space="4" w:color="auto"/>
-          <w:bottom w:val="single" w:sz="4" w:space="1" w:color="auto"/>
-          <w:right w:val="single" w:sz="4" w:space="4" w:color="auto"/>
-        </w:pBdr>
-        <w:ind w:left="85" w:right="85"/>
+        <w:pStyle w:val="Box"/>
+      </w:pPr>
+      <w:r>
+        <w:rPr>
+          <w:bCs/>
+        </w:rPr>
+        <w:t>Recipients of this draft are invited to submit, with their comments, notification of any relevant patent rights of which they are aware and to provide supporting documentation.</w:t>
+      </w:r>
+    </w:p>
+    <w:p>
+      <w:pPr>
+        <w:spacing w:after="0" w:line="240" w:lineRule="auto"/>
+        <w:jc w:val="left"/>
         <w:rPr>
           <w:sz w:val="20"/>
+          <w:szCs w:val="80"/>
         </w:rPr>
       </w:pPr>
       <w:r>
-        <w:rPr>
-          <w:bCs/>
-          <w:sz w:val="20"/>
-        </w:rPr>
-        <w:t>Recipients of this draft are invited to submit, with their comments, notification of any relevant patent rights of which they are aware and to provide supporting documentation.</w:t>
+        <w:br w:type="page"/>
       </w:r>
     </w:p>
     <w:p>
       <w:pPr>
-        <w:pStyle w:val="zzCopyright"/>
-        <w:pageBreakBefore/>
-        <w:pBdr>
-          <w:top w:val="single" w:sz="4" w:space="1" w:color="auto"/>
-          <w:left w:val="single" w:sz="4" w:space="4" w:color="auto"/>
-          <w:bottom w:val="none" w:sz="0" w:space="0" w:color="auto"/>
-          <w:right w:val="single" w:sz="4" w:space="4" w:color="auto"/>
-        </w:pBdr>
-        <w:autoSpaceDE w:val="0"/>
-        <w:autoSpaceDN w:val="0"/>
-        <w:adjustRightInd w:val="0"/>
-        <w:spacing w:before="40"/>
-        <w:ind w:left="102" w:right="102"/>
-        <w:rPr>
-          <w:color w:val="auto"/>
-        </w:rPr>
-      </w:pPr>
-      <w:r>
-        <w:rPr>
-          <w:color w:val="auto"/>
-        </w:rPr>
+        <w:pStyle w:val="Box"/>
+      </w:pPr>
+      <w:r>
         <w:lastRenderedPageBreak/>
         <w:t>© ISO 20</w:t>
       </w:r>
       <w:r>
-        <w:rPr>
-          <w:color w:val="auto"/>
-        </w:rPr>
         <w:t>20</w:t>
       </w:r>
     </w:p>
     <w:p>
       <w:pPr>
-        <w:pStyle w:val="zzCopyright"/>
-        <w:pBdr>
-          <w:top w:val="none" w:sz="0" w:space="0" w:color="auto"/>
-          <w:left w:val="single" w:sz="4" w:space="4" w:color="auto"/>
-          <w:bottom w:val="none" w:sz="0" w:space="0" w:color="auto"/>
-          <w:right w:val="single" w:sz="4" w:space="4" w:color="auto"/>
-        </w:pBdr>
-        <w:autoSpaceDE w:val="0"/>
-        <w:autoSpaceDN w:val="0"/>
-        <w:adjustRightInd w:val="0"/>
-        <w:ind w:left="102" w:right="102"/>
-        <w:rPr>
-          <w:color w:val="auto"/>
-          <w:sz w:val="20"/>
-        </w:rPr>
-      </w:pPr>
-      <w:r>
-        <w:rPr>
-          <w:color w:val="auto"/>
-          <w:sz w:val="20"/>
-        </w:rPr>
+        <w:pStyle w:val="Box"/>
+      </w:pPr>
+      <w:r>
         <w:t>All rights reserved. Unless otherwise specified, or required in the context of its implementation, no part of this publication may be reproduced or utilized otherwise in any form or by any means, electronic or mechanical, including photocopying, or posting on the internet or an intranet, without prior written permission. Permission can be requested from either ISO at the address below or ISO’s member body in the country of the requester.</w:t>
       </w:r>
     </w:p>
     <w:p>
       <w:pPr>
-        <w:pStyle w:val="zzCopyright"/>
-        <w:pBdr>
-          <w:top w:val="none" w:sz="0" w:space="0" w:color="auto"/>
-          <w:left w:val="single" w:sz="4" w:space="4" w:color="auto"/>
-          <w:bottom w:val="none" w:sz="0" w:space="0" w:color="auto"/>
-          <w:right w:val="single" w:sz="4" w:space="4" w:color="auto"/>
-        </w:pBdr>
-        <w:autoSpaceDE w:val="0"/>
-        <w:autoSpaceDN w:val="0"/>
-        <w:adjustRightInd w:val="0"/>
-        <w:ind w:left="102" w:right="102" w:firstLine="403"/>
-        <w:rPr>
-          <w:color w:val="auto"/>
-          <w:sz w:val="20"/>
-        </w:rPr>
-      </w:pPr>
-      <w:r>
-        <w:rPr>
-          <w:color w:val="auto"/>
-          <w:sz w:val="20"/>
-        </w:rPr>
+        <w:pStyle w:val="ISOCopyrightBox"/>
+      </w:pPr>
+      <w:r>
         <w:t>ISO copyright office</w:t>
       </w:r>
     </w:p>
     <w:p>
       <w:pPr>
-        <w:pStyle w:val="zzCopyright"/>
-        <w:pBdr>
-          <w:top w:val="none" w:sz="0" w:space="0" w:color="auto"/>
-          <w:left w:val="single" w:sz="4" w:space="4" w:color="auto"/>
-          <w:bottom w:val="none" w:sz="0" w:space="0" w:color="auto"/>
-          <w:right w:val="single" w:sz="4" w:space="4" w:color="auto"/>
-        </w:pBdr>
-        <w:autoSpaceDE w:val="0"/>
-        <w:autoSpaceDN w:val="0"/>
-        <w:adjustRightInd w:val="0"/>
-        <w:ind w:left="102" w:right="102" w:firstLine="403"/>
-        <w:rPr>
-          <w:color w:val="auto"/>
-          <w:sz w:val="20"/>
-        </w:rPr>
-      </w:pPr>
-      <w:r>
-        <w:rPr>
-          <w:color w:val="auto"/>
-          <w:sz w:val="20"/>
-        </w:rPr>
+        <w:pStyle w:val="ISOCopyrightBox"/>
+      </w:pPr>
+      <w:r>
         <w:t>CP 401</w:t>
       </w:r>
       <w:r>
-        <w:rPr>
-          <w:color w:val="auto"/>
-          <w:sz w:val="20"/>
-        </w:rPr>
         <w:t xml:space="preserve"> • </w:t>
       </w:r>
       <w:r>
-        <w:rPr>
-          <w:color w:val="auto"/>
-          <w:sz w:val="20"/>
-        </w:rPr>
         <w:t xml:space="preserve">Ch. de </w:t>
       </w:r>
       <w:proofErr w:type="spellStart"/>
       <w:r>
-        <w:rPr>
-          <w:color w:val="auto"/>
-          <w:sz w:val="20"/>
-        </w:rPr>
         <w:t>Blandonnet</w:t>
       </w:r>
       <w:proofErr w:type="spellEnd"/>
       <w:r>
-        <w:rPr>
-          <w:color w:val="auto"/>
-          <w:sz w:val="20"/>
-        </w:rPr>
         <w:t xml:space="preserve"> 8</w:t>
       </w:r>
     </w:p>
     <w:p>
       <w:pPr>
-        <w:pStyle w:val="zzCopyright"/>
-        <w:pBdr>
-          <w:top w:val="none" w:sz="0" w:space="0" w:color="auto"/>
-          <w:left w:val="single" w:sz="4" w:space="4" w:color="auto"/>
-          <w:bottom w:val="none" w:sz="0" w:space="0" w:color="auto"/>
-          <w:right w:val="single" w:sz="4" w:space="4" w:color="auto"/>
-        </w:pBdr>
-        <w:autoSpaceDE w:val="0"/>
-        <w:autoSpaceDN w:val="0"/>
-        <w:adjustRightInd w:val="0"/>
-        <w:ind w:left="102" w:right="102" w:firstLine="403"/>
-        <w:rPr>
-          <w:color w:val="auto"/>
-          <w:sz w:val="20"/>
-        </w:rPr>
-      </w:pPr>
-      <w:r>
-        <w:rPr>
-          <w:color w:val="auto"/>
-          <w:sz w:val="20"/>
-        </w:rPr>
+        <w:pStyle w:val="ISOCopyrightBox"/>
+      </w:pPr>
+      <w:r>
         <w:t>CH-1214 Vernier, Geneva</w:t>
       </w:r>
     </w:p>
     <w:p>
       <w:pPr>
-        <w:pStyle w:val="zzCopyright"/>
-        <w:pBdr>
-          <w:top w:val="none" w:sz="0" w:space="0" w:color="auto"/>
-          <w:left w:val="single" w:sz="4" w:space="4" w:color="auto"/>
-          <w:bottom w:val="none" w:sz="0" w:space="0" w:color="auto"/>
-          <w:right w:val="single" w:sz="4" w:space="4" w:color="auto"/>
-        </w:pBdr>
-        <w:autoSpaceDE w:val="0"/>
-        <w:autoSpaceDN w:val="0"/>
-        <w:adjustRightInd w:val="0"/>
-        <w:ind w:left="102" w:right="102" w:firstLine="403"/>
-        <w:rPr>
-          <w:color w:val="auto"/>
-          <w:sz w:val="20"/>
-          <w:lang w:val="fr-CH"/>
-        </w:rPr>
-      </w:pPr>
-      <w:proofErr w:type="gramStart"/>
-      <w:r>
-        <w:rPr>
-          <w:color w:val="auto"/>
-          <w:sz w:val="20"/>
-          <w:lang w:val="fr-CH"/>
-        </w:rPr>
-        <w:t>Phone:</w:t>
-      </w:r>
-      <w:proofErr w:type="gramEnd"/>
-      <w:r>
-        <w:rPr>
-          <w:color w:val="auto"/>
-          <w:sz w:val="20"/>
-          <w:lang w:val="fr-CH"/>
-        </w:rPr>
-        <w:t xml:space="preserve"> </w:t>
-      </w:r>
-      <w:r>
-        <w:rPr>
-          <w:color w:val="auto"/>
-          <w:sz w:val="20"/>
-          <w:lang w:val="fr-CH"/>
-        </w:rPr>
+        <w:pStyle w:val="ISOCopyrightBox"/>
+      </w:pPr>
+      <w:r>
+        <w:t xml:space="preserve">Phone: </w:t>
+      </w:r>
+      <w:r>
         <w:t>+41 22 749 01 11</w:t>
       </w:r>
     </w:p>
     <w:p>
       <w:pPr>
-        <w:pStyle w:val="zzCopyright"/>
-        <w:pBdr>
-          <w:top w:val="none" w:sz="0" w:space="0" w:color="auto"/>
-          <w:left w:val="single" w:sz="4" w:space="4" w:color="auto"/>
-          <w:bottom w:val="none" w:sz="0" w:space="0" w:color="auto"/>
-          <w:right w:val="single" w:sz="4" w:space="4" w:color="auto"/>
-        </w:pBdr>
-        <w:autoSpaceDE w:val="0"/>
-        <w:autoSpaceDN w:val="0"/>
-        <w:adjustRightInd w:val="0"/>
-        <w:ind w:left="102" w:right="102" w:firstLine="403"/>
-        <w:rPr>
-          <w:color w:val="auto"/>
-          <w:sz w:val="20"/>
-          <w:lang w:val="fr-CH"/>
-        </w:rPr>
-      </w:pPr>
-      <w:proofErr w:type="gramStart"/>
-      <w:r>
-        <w:rPr>
-          <w:color w:val="auto"/>
-          <w:sz w:val="20"/>
-          <w:lang w:val="fr-CH"/>
-        </w:rPr>
+        <w:pStyle w:val="ISOCopyrightBox"/>
+      </w:pPr>
+      <w:r>
         <w:t>Fax</w:t>
       </w:r>
       <w:r>
-        <w:rPr>
-          <w:color w:val="auto"/>
-          <w:sz w:val="20"/>
-          <w:lang w:val="fr-CH"/>
-        </w:rPr>
-        <w:t>:</w:t>
-      </w:r>
-      <w:proofErr w:type="gramEnd"/>
-      <w:r>
-        <w:rPr>
-          <w:color w:val="auto"/>
-          <w:sz w:val="20"/>
-          <w:lang w:val="fr-CH"/>
-        </w:rPr>
-        <w:t xml:space="preserve"> </w:t>
-      </w:r>
-      <w:r>
-        <w:rPr>
-          <w:color w:val="auto"/>
-          <w:sz w:val="20"/>
-          <w:lang w:val="fr-CH"/>
-        </w:rPr>
+        <w:t xml:space="preserve">: </w:t>
+      </w:r>
+      <w:r>
         <w:t>+41 22 749 09 47</w:t>
       </w:r>
     </w:p>
     <w:p>
       <w:pPr>
-        <w:pStyle w:val="zzCopyright"/>
-        <w:pBdr>
-          <w:top w:val="none" w:sz="0" w:space="0" w:color="auto"/>
-          <w:left w:val="single" w:sz="4" w:space="4" w:color="auto"/>
-          <w:bottom w:val="none" w:sz="0" w:space="0" w:color="auto"/>
-          <w:right w:val="single" w:sz="4" w:space="4" w:color="auto"/>
-        </w:pBdr>
-        <w:autoSpaceDE w:val="0"/>
-        <w:autoSpaceDN w:val="0"/>
-        <w:adjustRightInd w:val="0"/>
-        <w:ind w:left="102" w:right="102" w:firstLine="403"/>
-        <w:rPr>
-          <w:color w:val="auto"/>
-          <w:sz w:val="20"/>
-          <w:lang w:val="fr-CH"/>
-        </w:rPr>
-      </w:pPr>
-      <w:proofErr w:type="gramStart"/>
-      <w:r>
-        <w:rPr>
-          <w:color w:val="auto"/>
-          <w:sz w:val="20"/>
-          <w:lang w:val="fr-CH"/>
-        </w:rPr>
-        <w:t>Email:</w:t>
-      </w:r>
-      <w:proofErr w:type="gramEnd"/>
-      <w:r>
-        <w:rPr>
-          <w:color w:val="auto"/>
-          <w:sz w:val="20"/>
-          <w:lang w:val="fr-CH"/>
-        </w:rPr>
-        <w:t xml:space="preserve"> </w:t>
-      </w:r>
-      <w:r>
-        <w:rPr>
-          <w:color w:val="auto"/>
-          <w:sz w:val="20"/>
-          <w:lang w:val="fr-CH"/>
-        </w:rPr>
+        <w:pStyle w:val="ISOCopyrightBox"/>
+      </w:pPr>
+      <w:r>
+        <w:t xml:space="preserve">Email: </w:t>
+      </w:r>
+      <w:r>
         <w:t>copyright@iso.org</w:t>
       </w:r>
     </w:p>
     <w:p>
       <w:pPr>
-        <w:pStyle w:val="zzCopyright"/>
-        <w:pBdr>
-          <w:top w:val="none" w:sz="0" w:space="0" w:color="auto"/>
-          <w:left w:val="single" w:sz="4" w:space="4" w:color="auto"/>
-          <w:bottom w:val="single" w:sz="4" w:space="1" w:color="auto"/>
-          <w:right w:val="single" w:sz="4" w:space="4" w:color="auto"/>
-        </w:pBdr>
-        <w:autoSpaceDE w:val="0"/>
-        <w:autoSpaceDN w:val="0"/>
-        <w:adjustRightInd w:val="0"/>
-        <w:ind w:left="102" w:right="102" w:firstLine="403"/>
-        <w:rPr>
-          <w:color w:val="auto"/>
-          <w:sz w:val="20"/>
-        </w:rPr>
-      </w:pPr>
-      <w:r>
-        <w:rPr>
-          <w:color w:val="auto"/>
-          <w:sz w:val="20"/>
-        </w:rPr>
+        <w:pStyle w:val="ISOCopyrightBox"/>
+      </w:pPr>
+      <w:r>
         <w:t>Website: www.iso.org</w:t>
       </w:r>
     </w:p>
     <w:p>
       <w:pPr>
-        <w:pStyle w:val="zzCopyright"/>
-        <w:pBdr>
-          <w:top w:val="none" w:sz="0" w:space="0" w:color="auto"/>
-          <w:left w:val="single" w:sz="4" w:space="4" w:color="auto"/>
-          <w:bottom w:val="single" w:sz="4" w:space="1" w:color="auto"/>
-          <w:right w:val="single" w:sz="4" w:space="4" w:color="auto"/>
-        </w:pBdr>
-        <w:autoSpaceDE w:val="0"/>
-        <w:autoSpaceDN w:val="0"/>
-        <w:adjustRightInd w:val="0"/>
-        <w:ind w:left="102" w:right="102"/>
-        <w:rPr>
-          <w:color w:val="auto"/>
-          <w:sz w:val="20"/>
-        </w:rPr>
-      </w:pPr>
-      <w:r>
-        <w:rPr>
-          <w:color w:val="auto"/>
-          <w:sz w:val="20"/>
-        </w:rPr>
+        <w:pStyle w:val="Box"/>
+      </w:pPr>
+      <w:r>
         <w:t>Published in Switzerland</w:t>
       </w:r>
     </w:p>
@@ -824,7 +565,7 @@
   <w:abstractNum w:abstractNumId="0" w15:restartNumberingAfterBreak="0">
     <w:nsid w:val="FFFFFF7C"/>
     <w:multiLevelType w:val="singleLevel"/>
-    <w:tmpl w:val="D632B414"/>
+    <w:tmpl w:val="80F8380E"/>
     <w:lvl w:ilvl="0">
       <w:start w:val="1"/>
       <w:numFmt w:val="decimal"/>
@@ -841,7 +582,7 @@
   <w:abstractNum w:abstractNumId="1" w15:restartNumberingAfterBreak="0">
     <w:nsid w:val="FFFFFF7D"/>
     <w:multiLevelType w:val="singleLevel"/>
-    <w:tmpl w:val="F5B0E3E2"/>
+    <w:tmpl w:val="D9B6A260"/>
     <w:lvl w:ilvl="0">
       <w:start w:val="1"/>
       <w:numFmt w:val="decimal"/>
@@ -858,7 +599,7 @@
   <w:abstractNum w:abstractNumId="2" w15:restartNumberingAfterBreak="0">
     <w:nsid w:val="FFFFFF7E"/>
     <w:multiLevelType w:val="singleLevel"/>
-    <w:tmpl w:val="01EC119E"/>
+    <w:tmpl w:val="C1A43972"/>
     <w:lvl w:ilvl="0">
       <w:start w:val="1"/>
       <w:numFmt w:val="decimal"/>
@@ -875,7 +616,7 @@
   <w:abstractNum w:abstractNumId="3" w15:restartNumberingAfterBreak="0">
     <w:nsid w:val="FFFFFF7F"/>
     <w:multiLevelType w:val="singleLevel"/>
-    <w:tmpl w:val="1C126732"/>
+    <w:tmpl w:val="3688750C"/>
     <w:lvl w:ilvl="0">
       <w:start w:val="1"/>
       <w:numFmt w:val="decimal"/>
@@ -892,7 +633,7 @@
   <w:abstractNum w:abstractNumId="4" w15:restartNumberingAfterBreak="0">
     <w:nsid w:val="FFFFFF80"/>
     <w:multiLevelType w:val="singleLevel"/>
-    <w:tmpl w:val="99AE5574"/>
+    <w:tmpl w:val="1DACBF42"/>
     <w:lvl w:ilvl="0">
       <w:start w:val="1"/>
       <w:numFmt w:val="bullet"/>
@@ -912,7 +653,7 @@
   <w:abstractNum w:abstractNumId="5" w15:restartNumberingAfterBreak="0">
     <w:nsid w:val="FFFFFF81"/>
     <w:multiLevelType w:val="singleLevel"/>
-    <w:tmpl w:val="B7E09120"/>
+    <w:tmpl w:val="DA14F526"/>
     <w:lvl w:ilvl="0">
       <w:start w:val="1"/>
       <w:numFmt w:val="bullet"/>
@@ -932,7 +673,7 @@
   <w:abstractNum w:abstractNumId="6" w15:restartNumberingAfterBreak="0">
     <w:nsid w:val="FFFFFF82"/>
     <w:multiLevelType w:val="singleLevel"/>
-    <w:tmpl w:val="1B364906"/>
+    <w:tmpl w:val="7C962088"/>
     <w:lvl w:ilvl="0">
       <w:start w:val="1"/>
       <w:numFmt w:val="bullet"/>
@@ -952,7 +693,7 @@
   <w:abstractNum w:abstractNumId="7" w15:restartNumberingAfterBreak="0">
     <w:nsid w:val="FFFFFF83"/>
     <w:multiLevelType w:val="singleLevel"/>
-    <w:tmpl w:val="F3604B1E"/>
+    <w:tmpl w:val="54500664"/>
     <w:lvl w:ilvl="0">
       <w:start w:val="1"/>
       <w:numFmt w:val="bullet"/>
@@ -972,7 +713,7 @@
   <w:abstractNum w:abstractNumId="8" w15:restartNumberingAfterBreak="0">
     <w:nsid w:val="FFFFFF88"/>
     <w:multiLevelType w:val="singleLevel"/>
-    <w:tmpl w:val="7D5CB2A2"/>
+    <w:tmpl w:val="EF00598E"/>
     <w:lvl w:ilvl="0">
       <w:start w:val="1"/>
       <w:numFmt w:val="decimal"/>
@@ -989,7 +730,7 @@
   <w:abstractNum w:abstractNumId="9" w15:restartNumberingAfterBreak="0">
     <w:nsid w:val="FFFFFF89"/>
     <w:multiLevelType w:val="singleLevel"/>
-    <w:tmpl w:val="32D2F716"/>
+    <w:tmpl w:val="96F6D030"/>
     <w:lvl w:ilvl="0">
       <w:start w:val="1"/>
       <w:numFmt w:val="bullet"/>
@@ -3323,19 +3064,18 @@
     <w:name w:val="Box"/>
     <w:basedOn w:val="Normal"/>
     <w:qFormat/>
-    <w:rsid w:val="009D586B"/>
+    <w:rsid w:val="005E1ACC"/>
     <w:pPr>
       <w:pBdr>
         <w:top w:val="single" w:sz="4" w:space="1" w:color="auto"/>
-        <w:left w:val="single" w:sz="4" w:space="4" w:color="auto"/>
+        <w:left w:val="single" w:sz="4" w:space="7" w:color="auto"/>
         <w:bottom w:val="single" w:sz="4" w:space="1" w:color="auto"/>
-        <w:right w:val="single" w:sz="4" w:space="4" w:color="auto"/>
+        <w:right w:val="single" w:sz="4" w:space="7" w:color="auto"/>
       </w:pBdr>
       <w:ind w:left="85" w:right="85"/>
-      <w:jc w:val="center"/>
-    </w:pPr>
-    <w:rPr>
-      <w:sz w:val="32"/>
+    </w:pPr>
+    <w:rPr>
+      <w:sz w:val="20"/>
       <w:szCs w:val="80"/>
     </w:rPr>
   </w:style>
@@ -3351,6 +3091,48 @@
       <w:rFonts w:ascii="Courier" w:hAnsi="Courier"/>
       <w:sz w:val="18"/>
     </w:rPr>
+  </w:style>
+  <w:style w:type="character" w:customStyle="1" w:styleId="ISOStage">
+    <w:name w:val="ISOStage"/>
+    <w:basedOn w:val="DefaultParagraphFont"/>
+    <w:uiPriority w:val="1"/>
+    <w:qFormat/>
+    <w:rsid w:val="00252D44"/>
+    <w:rPr>
+      <w:sz w:val="80"/>
+    </w:rPr>
+  </w:style>
+  <w:style w:type="paragraph" w:customStyle="1" w:styleId="CenterBox">
+    <w:name w:val="CenterBox"/>
+    <w:basedOn w:val="Box"/>
+    <w:qFormat/>
+    <w:rsid w:val="00F04138"/>
+    <w:pPr>
+      <w:jc w:val="center"/>
+    </w:pPr>
+  </w:style>
+  <w:style w:type="paragraph" w:customStyle="1" w:styleId="ISOCopyrightBlock">
+    <w:name w:val="ISOCopyrightBlock"/>
+    <w:basedOn w:val="Box"/>
+    <w:qFormat/>
+    <w:rsid w:val="00396555"/>
+    <w:pPr>
+      <w:pBdr>
+        <w:left w:val="single" w:sz="4" w:space="8" w:color="auto"/>
+        <w:right w:val="single" w:sz="4" w:space="8" w:color="auto"/>
+      </w:pBdr>
+      <w:ind w:left="101" w:right="101"/>
+      <w:jc w:val="left"/>
+    </w:pPr>
+  </w:style>
+  <w:style w:type="paragraph" w:customStyle="1" w:styleId="ISOCopyrightBox">
+    <w:name w:val="ISOCopyrightBox"/>
+    <w:basedOn w:val="Box"/>
+    <w:qFormat/>
+    <w:rsid w:val="00307D6A"/>
+    <w:pPr>
+      <w:jc w:val="left"/>
+    </w:pPr>
   </w:style>
 </w:styles>
 </file>

</xml_diff>

<commit_message>
Was able to produce ISO Extensions from MD!
</commit_message>
<xml_diff>
--- a/reference.docx
+++ b/reference.docx
@@ -391,8 +391,12 @@
       </w:r>
     </w:p>
     <w:sectPr>
-      <w:footerReference w:type="even" r:id="rId8"/>
-      <w:footerReference w:type="default" r:id="rId9"/>
+      <w:headerReference w:type="even" r:id="rId8"/>
+      <w:headerReference w:type="default" r:id="rId9"/>
+      <w:footerReference w:type="even" r:id="rId10"/>
+      <w:footerReference w:type="default" r:id="rId11"/>
+      <w:headerReference w:type="first" r:id="rId12"/>
+      <w:footerReference w:type="first" r:id="rId13"/>
       <w:type w:val="oddPage"/>
       <w:pgSz w:w="11906" w:h="16838" w:code="9"/>
       <w:pgMar w:top="794" w:right="1077" w:bottom="567" w:left="1077" w:header="709" w:footer="284" w:gutter="0"/>
@@ -473,7 +477,19 @@
         <w:sz w:val="20"/>
       </w:rPr>
       <w:tab/>
-      <w:t>© ISO #### – All rights reserved</w:t>
+      <w:t>© ISO </w:t>
+    </w:r>
+    <w:r>
+      <w:rPr>
+        <w:sz w:val="20"/>
+      </w:rPr>
+      <w:t>2020</w:t>
+    </w:r>
+    <w:r>
+      <w:rPr>
+        <w:sz w:val="20"/>
+      </w:rPr>
+      <w:t> – All rights reserved</w:t>
     </w:r>
   </w:p>
 </w:ftr>
@@ -493,7 +509,19 @@
       <w:rPr>
         <w:sz w:val="20"/>
       </w:rPr>
-      <w:t>© ISO #### – All rights reserved</w:t>
+      <w:t>© ISO </w:t>
+    </w:r>
+    <w:r>
+      <w:rPr>
+        <w:sz w:val="20"/>
+      </w:rPr>
+      <w:t>2020</w:t>
+    </w:r>
+    <w:r>
+      <w:rPr>
+        <w:sz w:val="20"/>
+      </w:rPr>
+      <w:t> – All rights reserved</w:t>
     </w:r>
     <w:r>
       <w:rPr>
@@ -537,6 +565,16 @@
       </w:rPr>
       <w:fldChar w:fldCharType="end"/>
     </w:r>
+  </w:p>
+</w:ftr>
+</file>
+
+<file path=word/footer3.xml><?xml version="1.0" encoding="utf-8"?>
+<w:ftr xmlns:wpc="http://schemas.microsoft.com/office/word/2010/wordprocessingCanvas" xmlns:cx="http://schemas.microsoft.com/office/drawing/2014/chartex" xmlns:cx1="http://schemas.microsoft.com/office/drawing/2015/9/8/chartex" xmlns:cx2="http://schemas.microsoft.com/office/drawing/2015/10/21/chartex" xmlns:cx3="http://schemas.microsoft.com/office/drawing/2016/5/9/chartex" xmlns:cx4="http://schemas.microsoft.com/office/drawing/2016/5/10/chartex" xmlns:cx5="http://schemas.microsoft.com/office/drawing/2016/5/11/chartex" xmlns:cx6="http://schemas.microsoft.com/office/drawing/2016/5/12/chartex" xmlns:cx7="http://schemas.microsoft.com/office/drawing/2016/5/13/chartex" xmlns:cx8="http://schemas.microsoft.com/office/drawing/2016/5/14/chartex" xmlns:mc="http://schemas.openxmlformats.org/markup-compatibility/2006" xmlns:aink="http://schemas.microsoft.com/office/drawing/2016/ink" xmlns:am3d="http://schemas.microsoft.com/office/drawing/2017/model3d" xmlns:o="urn:schemas-microsoft-com:office:office" xmlns:r="http://schemas.openxmlformats.org/officeDocument/2006/relationships" xmlns:m="http://schemas.openxmlformats.org/officeDocument/2006/math" xmlns:v="urn:schemas-microsoft-com:vml" xmlns:wp14="http://schemas.microsoft.com/office/word/2010/wordprocessingDrawing" xmlns:wp="http://schemas.openxmlformats.org/drawingml/2006/wordprocessingDrawing" xmlns:w10="urn:schemas-microsoft-com:office:word" xmlns:w="http://schemas.openxmlformats.org/wordprocessingml/2006/main" xmlns:w14="http://schemas.microsoft.com/office/word/2010/wordml" xmlns:w15="http://schemas.microsoft.com/office/word/2012/wordml" xmlns:w16cex="http://schemas.microsoft.com/office/word/2018/wordml/cex" xmlns:w16cid="http://schemas.microsoft.com/office/word/2016/wordml/cid" xmlns:w16="http://schemas.microsoft.com/office/word/2018/wordml" xmlns:w16se="http://schemas.microsoft.com/office/word/2015/wordml/symex" xmlns:wpg="http://schemas.microsoft.com/office/word/2010/wordprocessingGroup" xmlns:wpi="http://schemas.microsoft.com/office/word/2010/wordprocessingInk" xmlns:wne="http://schemas.microsoft.com/office/word/2006/wordml" xmlns:wps="http://schemas.microsoft.com/office/word/2010/wordprocessingShape" mc:Ignorable="w14 w15 w16se w16cid w16 w16cex wp14">
+  <w:p>
+    <w:pPr>
+      <w:pStyle w:val="Footer"/>
+    </w:pPr>
   </w:p>
 </w:ftr>
 </file>
@@ -560,12 +598,42 @@
 </w:footnotes>
 </file>
 
+<file path=word/header1.xml><?xml version="1.0" encoding="utf-8"?>
+<w:hdr xmlns:wpc="http://schemas.microsoft.com/office/word/2010/wordprocessingCanvas" xmlns:cx="http://schemas.microsoft.com/office/drawing/2014/chartex" xmlns:cx1="http://schemas.microsoft.com/office/drawing/2015/9/8/chartex" xmlns:cx2="http://schemas.microsoft.com/office/drawing/2015/10/21/chartex" xmlns:cx3="http://schemas.microsoft.com/office/drawing/2016/5/9/chartex" xmlns:cx4="http://schemas.microsoft.com/office/drawing/2016/5/10/chartex" xmlns:cx5="http://schemas.microsoft.com/office/drawing/2016/5/11/chartex" xmlns:cx6="http://schemas.microsoft.com/office/drawing/2016/5/12/chartex" xmlns:cx7="http://schemas.microsoft.com/office/drawing/2016/5/13/chartex" xmlns:cx8="http://schemas.microsoft.com/office/drawing/2016/5/14/chartex" xmlns:mc="http://schemas.openxmlformats.org/markup-compatibility/2006" xmlns:aink="http://schemas.microsoft.com/office/drawing/2016/ink" xmlns:am3d="http://schemas.microsoft.com/office/drawing/2017/model3d" xmlns:o="urn:schemas-microsoft-com:office:office" xmlns:r="http://schemas.openxmlformats.org/officeDocument/2006/relationships" xmlns:m="http://schemas.openxmlformats.org/officeDocument/2006/math" xmlns:v="urn:schemas-microsoft-com:vml" xmlns:wp14="http://schemas.microsoft.com/office/word/2010/wordprocessingDrawing" xmlns:wp="http://schemas.openxmlformats.org/drawingml/2006/wordprocessingDrawing" xmlns:w10="urn:schemas-microsoft-com:office:word" xmlns:w="http://schemas.openxmlformats.org/wordprocessingml/2006/main" xmlns:w14="http://schemas.microsoft.com/office/word/2010/wordml" xmlns:w15="http://schemas.microsoft.com/office/word/2012/wordml" xmlns:w16cex="http://schemas.microsoft.com/office/word/2018/wordml/cex" xmlns:w16cid="http://schemas.microsoft.com/office/word/2016/wordml/cid" xmlns:w16="http://schemas.microsoft.com/office/word/2018/wordml" xmlns:w16se="http://schemas.microsoft.com/office/word/2015/wordml/symex" xmlns:wpg="http://schemas.microsoft.com/office/word/2010/wordprocessingGroup" xmlns:wpi="http://schemas.microsoft.com/office/word/2010/wordprocessingInk" xmlns:wne="http://schemas.microsoft.com/office/word/2006/wordml" xmlns:wps="http://schemas.microsoft.com/office/word/2010/wordprocessingShape" mc:Ignorable="w14 w15 w16se w16cid w16 w16cex wp14">
+  <w:p>
+    <w:pPr>
+      <w:pStyle w:val="Header"/>
+    </w:pPr>
+  </w:p>
+</w:hdr>
+</file>
+
+<file path=word/header2.xml><?xml version="1.0" encoding="utf-8"?>
+<w:hdr xmlns:wpc="http://schemas.microsoft.com/office/word/2010/wordprocessingCanvas" xmlns:cx="http://schemas.microsoft.com/office/drawing/2014/chartex" xmlns:cx1="http://schemas.microsoft.com/office/drawing/2015/9/8/chartex" xmlns:cx2="http://schemas.microsoft.com/office/drawing/2015/10/21/chartex" xmlns:cx3="http://schemas.microsoft.com/office/drawing/2016/5/9/chartex" xmlns:cx4="http://schemas.microsoft.com/office/drawing/2016/5/10/chartex" xmlns:cx5="http://schemas.microsoft.com/office/drawing/2016/5/11/chartex" xmlns:cx6="http://schemas.microsoft.com/office/drawing/2016/5/12/chartex" xmlns:cx7="http://schemas.microsoft.com/office/drawing/2016/5/13/chartex" xmlns:cx8="http://schemas.microsoft.com/office/drawing/2016/5/14/chartex" xmlns:mc="http://schemas.openxmlformats.org/markup-compatibility/2006" xmlns:aink="http://schemas.microsoft.com/office/drawing/2016/ink" xmlns:am3d="http://schemas.microsoft.com/office/drawing/2017/model3d" xmlns:o="urn:schemas-microsoft-com:office:office" xmlns:r="http://schemas.openxmlformats.org/officeDocument/2006/relationships" xmlns:m="http://schemas.openxmlformats.org/officeDocument/2006/math" xmlns:v="urn:schemas-microsoft-com:vml" xmlns:wp14="http://schemas.microsoft.com/office/word/2010/wordprocessingDrawing" xmlns:wp="http://schemas.openxmlformats.org/drawingml/2006/wordprocessingDrawing" xmlns:w10="urn:schemas-microsoft-com:office:word" xmlns:w="http://schemas.openxmlformats.org/wordprocessingml/2006/main" xmlns:w14="http://schemas.microsoft.com/office/word/2010/wordml" xmlns:w15="http://schemas.microsoft.com/office/word/2012/wordml" xmlns:w16cex="http://schemas.microsoft.com/office/word/2018/wordml/cex" xmlns:w16cid="http://schemas.microsoft.com/office/word/2016/wordml/cid" xmlns:w16="http://schemas.microsoft.com/office/word/2018/wordml" xmlns:w16se="http://schemas.microsoft.com/office/word/2015/wordml/symex" xmlns:wpg="http://schemas.microsoft.com/office/word/2010/wordprocessingGroup" xmlns:wpi="http://schemas.microsoft.com/office/word/2010/wordprocessingInk" xmlns:wne="http://schemas.microsoft.com/office/word/2006/wordml" xmlns:wps="http://schemas.microsoft.com/office/word/2010/wordprocessingShape" mc:Ignorable="w14 w15 w16se w16cid w16 w16cex wp14">
+  <w:p>
+    <w:pPr>
+      <w:pStyle w:val="Header"/>
+    </w:pPr>
+  </w:p>
+</w:hdr>
+</file>
+
+<file path=word/header3.xml><?xml version="1.0" encoding="utf-8"?>
+<w:hdr xmlns:wpc="http://schemas.microsoft.com/office/word/2010/wordprocessingCanvas" xmlns:cx="http://schemas.microsoft.com/office/drawing/2014/chartex" xmlns:cx1="http://schemas.microsoft.com/office/drawing/2015/9/8/chartex" xmlns:cx2="http://schemas.microsoft.com/office/drawing/2015/10/21/chartex" xmlns:cx3="http://schemas.microsoft.com/office/drawing/2016/5/9/chartex" xmlns:cx4="http://schemas.microsoft.com/office/drawing/2016/5/10/chartex" xmlns:cx5="http://schemas.microsoft.com/office/drawing/2016/5/11/chartex" xmlns:cx6="http://schemas.microsoft.com/office/drawing/2016/5/12/chartex" xmlns:cx7="http://schemas.microsoft.com/office/drawing/2016/5/13/chartex" xmlns:cx8="http://schemas.microsoft.com/office/drawing/2016/5/14/chartex" xmlns:mc="http://schemas.openxmlformats.org/markup-compatibility/2006" xmlns:aink="http://schemas.microsoft.com/office/drawing/2016/ink" xmlns:am3d="http://schemas.microsoft.com/office/drawing/2017/model3d" xmlns:o="urn:schemas-microsoft-com:office:office" xmlns:r="http://schemas.openxmlformats.org/officeDocument/2006/relationships" xmlns:m="http://schemas.openxmlformats.org/officeDocument/2006/math" xmlns:v="urn:schemas-microsoft-com:vml" xmlns:wp14="http://schemas.microsoft.com/office/word/2010/wordprocessingDrawing" xmlns:wp="http://schemas.openxmlformats.org/drawingml/2006/wordprocessingDrawing" xmlns:w10="urn:schemas-microsoft-com:office:word" xmlns:w="http://schemas.openxmlformats.org/wordprocessingml/2006/main" xmlns:w14="http://schemas.microsoft.com/office/word/2010/wordml" xmlns:w15="http://schemas.microsoft.com/office/word/2012/wordml" xmlns:w16cex="http://schemas.microsoft.com/office/word/2018/wordml/cex" xmlns:w16cid="http://schemas.microsoft.com/office/word/2016/wordml/cid" xmlns:w16="http://schemas.microsoft.com/office/word/2018/wordml" xmlns:w16se="http://schemas.microsoft.com/office/word/2015/wordml/symex" xmlns:wpg="http://schemas.microsoft.com/office/word/2010/wordprocessingGroup" xmlns:wpi="http://schemas.microsoft.com/office/word/2010/wordprocessingInk" xmlns:wne="http://schemas.microsoft.com/office/word/2006/wordml" xmlns:wps="http://schemas.microsoft.com/office/word/2010/wordprocessingShape" mc:Ignorable="w14 w15 w16se w16cid w16 w16cex wp14">
+  <w:p>
+    <w:pPr>
+      <w:pStyle w:val="Header"/>
+    </w:pPr>
+  </w:p>
+</w:hdr>
+</file>
+
 <file path=word/numbering.xml><?xml version="1.0" encoding="utf-8"?>
 <w:numbering xmlns:wpc="http://schemas.microsoft.com/office/word/2010/wordprocessingCanvas" xmlns:cx="http://schemas.microsoft.com/office/drawing/2014/chartex" xmlns:cx1="http://schemas.microsoft.com/office/drawing/2015/9/8/chartex" xmlns:cx2="http://schemas.microsoft.com/office/drawing/2015/10/21/chartex" xmlns:cx3="http://schemas.microsoft.com/office/drawing/2016/5/9/chartex" xmlns:cx4="http://schemas.microsoft.com/office/drawing/2016/5/10/chartex" xmlns:cx5="http://schemas.microsoft.com/office/drawing/2016/5/11/chartex" xmlns:cx6="http://schemas.microsoft.com/office/drawing/2016/5/12/chartex" xmlns:cx7="http://schemas.microsoft.com/office/drawing/2016/5/13/chartex" xmlns:cx8="http://schemas.microsoft.com/office/drawing/2016/5/14/chartex" xmlns:mc="http://schemas.openxmlformats.org/markup-compatibility/2006" xmlns:aink="http://schemas.microsoft.com/office/drawing/2016/ink" xmlns:am3d="http://schemas.microsoft.com/office/drawing/2017/model3d" xmlns:o="urn:schemas-microsoft-com:office:office" xmlns:r="http://schemas.openxmlformats.org/officeDocument/2006/relationships" xmlns:m="http://schemas.openxmlformats.org/officeDocument/2006/math" xmlns:v="urn:schemas-microsoft-com:vml" xmlns:wp14="http://schemas.microsoft.com/office/word/2010/wordprocessingDrawing" xmlns:wp="http://schemas.openxmlformats.org/drawingml/2006/wordprocessingDrawing" xmlns:w10="urn:schemas-microsoft-com:office:word" xmlns:w="http://schemas.openxmlformats.org/wordprocessingml/2006/main" xmlns:w14="http://schemas.microsoft.com/office/word/2010/wordml" xmlns:w15="http://schemas.microsoft.com/office/word/2012/wordml" xmlns:w16cex="http://schemas.microsoft.com/office/word/2018/wordml/cex" xmlns:w16cid="http://schemas.microsoft.com/office/word/2016/wordml/cid" xmlns:w16="http://schemas.microsoft.com/office/word/2018/wordml" xmlns:w16se="http://schemas.microsoft.com/office/word/2015/wordml/symex" xmlns:wpg="http://schemas.microsoft.com/office/word/2010/wordprocessingGroup" xmlns:wpi="http://schemas.microsoft.com/office/word/2010/wordprocessingInk" xmlns:wne="http://schemas.microsoft.com/office/word/2006/wordml" xmlns:wps="http://schemas.microsoft.com/office/word/2010/wordprocessingShape" mc:Ignorable="w14 w15 w16se w16cid w16 w16cex wp14">
   <w:abstractNum w:abstractNumId="0" w15:restartNumberingAfterBreak="0">
     <w:nsid w:val="FFFFFF7C"/>
     <w:multiLevelType w:val="singleLevel"/>
-    <w:tmpl w:val="80F8380E"/>
+    <w:tmpl w:val="86CA7834"/>
     <w:lvl w:ilvl="0">
       <w:start w:val="1"/>
       <w:numFmt w:val="decimal"/>
@@ -582,7 +650,7 @@
   <w:abstractNum w:abstractNumId="1" w15:restartNumberingAfterBreak="0">
     <w:nsid w:val="FFFFFF7D"/>
     <w:multiLevelType w:val="singleLevel"/>
-    <w:tmpl w:val="D9B6A260"/>
+    <w:tmpl w:val="06983654"/>
     <w:lvl w:ilvl="0">
       <w:start w:val="1"/>
       <w:numFmt w:val="decimal"/>
@@ -599,7 +667,7 @@
   <w:abstractNum w:abstractNumId="2" w15:restartNumberingAfterBreak="0">
     <w:nsid w:val="FFFFFF7E"/>
     <w:multiLevelType w:val="singleLevel"/>
-    <w:tmpl w:val="C1A43972"/>
+    <w:tmpl w:val="9AB492EE"/>
     <w:lvl w:ilvl="0">
       <w:start w:val="1"/>
       <w:numFmt w:val="decimal"/>
@@ -616,7 +684,7 @@
   <w:abstractNum w:abstractNumId="3" w15:restartNumberingAfterBreak="0">
     <w:nsid w:val="FFFFFF7F"/>
     <w:multiLevelType w:val="singleLevel"/>
-    <w:tmpl w:val="3688750C"/>
+    <w:tmpl w:val="1C680E1A"/>
     <w:lvl w:ilvl="0">
       <w:start w:val="1"/>
       <w:numFmt w:val="decimal"/>
@@ -633,7 +701,7 @@
   <w:abstractNum w:abstractNumId="4" w15:restartNumberingAfterBreak="0">
     <w:nsid w:val="FFFFFF80"/>
     <w:multiLevelType w:val="singleLevel"/>
-    <w:tmpl w:val="1DACBF42"/>
+    <w:tmpl w:val="94C0328A"/>
     <w:lvl w:ilvl="0">
       <w:start w:val="1"/>
       <w:numFmt w:val="bullet"/>
@@ -653,7 +721,7 @@
   <w:abstractNum w:abstractNumId="5" w15:restartNumberingAfterBreak="0">
     <w:nsid w:val="FFFFFF81"/>
     <w:multiLevelType w:val="singleLevel"/>
-    <w:tmpl w:val="DA14F526"/>
+    <w:tmpl w:val="40648F10"/>
     <w:lvl w:ilvl="0">
       <w:start w:val="1"/>
       <w:numFmt w:val="bullet"/>
@@ -673,7 +741,7 @@
   <w:abstractNum w:abstractNumId="6" w15:restartNumberingAfterBreak="0">
     <w:nsid w:val="FFFFFF82"/>
     <w:multiLevelType w:val="singleLevel"/>
-    <w:tmpl w:val="7C962088"/>
+    <w:tmpl w:val="EB42C6C2"/>
     <w:lvl w:ilvl="0">
       <w:start w:val="1"/>
       <w:numFmt w:val="bullet"/>
@@ -693,7 +761,7 @@
   <w:abstractNum w:abstractNumId="7" w15:restartNumberingAfterBreak="0">
     <w:nsid w:val="FFFFFF83"/>
     <w:multiLevelType w:val="singleLevel"/>
-    <w:tmpl w:val="54500664"/>
+    <w:tmpl w:val="A7C84C74"/>
     <w:lvl w:ilvl="0">
       <w:start w:val="1"/>
       <w:numFmt w:val="bullet"/>
@@ -713,7 +781,7 @@
   <w:abstractNum w:abstractNumId="8" w15:restartNumberingAfterBreak="0">
     <w:nsid w:val="FFFFFF88"/>
     <w:multiLevelType w:val="singleLevel"/>
-    <w:tmpl w:val="EF00598E"/>
+    <w:tmpl w:val="3C20FF24"/>
     <w:lvl w:ilvl="0">
       <w:start w:val="1"/>
       <w:numFmt w:val="decimal"/>
@@ -730,7 +798,7 @@
   <w:abstractNum w:abstractNumId="9" w15:restartNumberingAfterBreak="0">
     <w:nsid w:val="FFFFFF89"/>
     <w:multiLevelType w:val="singleLevel"/>
-    <w:tmpl w:val="96F6D030"/>
+    <w:tmpl w:val="76423E50"/>
     <w:lvl w:ilvl="0">
       <w:start w:val="1"/>
       <w:numFmt w:val="bullet"/>
@@ -2622,10 +2690,11 @@
     <w:basedOn w:val="Normal"/>
     <w:next w:val="Definition"/>
     <w:uiPriority w:val="8"/>
-    <w:rsid w:val="00F77E4F"/>
+    <w:rsid w:val="00222416"/>
     <w:pPr>
       <w:keepNext/>
       <w:suppressAutoHyphens/>
+      <w:spacing w:after="0"/>
     </w:pPr>
     <w:rPr>
       <w:b/>
@@ -2636,9 +2705,10 @@
     <w:basedOn w:val="Normal"/>
     <w:next w:val="Terms"/>
     <w:uiPriority w:val="7"/>
-    <w:rsid w:val="00F77E4F"/>
+    <w:rsid w:val="00222416"/>
     <w:pPr>
       <w:keepNext/>
+      <w:spacing w:after="0"/>
     </w:pPr>
     <w:rPr>
       <w:b/>
@@ -2725,14 +2795,13 @@
     <w:basedOn w:val="Normal"/>
     <w:next w:val="Normal"/>
     <w:semiHidden/>
-    <w:rsid w:val="00264095"/>
+    <w:rsid w:val="002A74E0"/>
     <w:pPr>
       <w:suppressAutoHyphens/>
       <w:spacing w:before="400" w:after="760" w:line="350" w:lineRule="exact"/>
     </w:pPr>
     <w:rPr>
       <w:b/>
-      <w:color w:val="0000FF"/>
       <w:sz w:val="32"/>
     </w:rPr>
   </w:style>
@@ -3133,6 +3202,83 @@
     <w:pPr>
       <w:jc w:val="left"/>
     </w:pPr>
+  </w:style>
+  <w:style w:type="paragraph" w:styleId="Title">
+    <w:name w:val="Title"/>
+    <w:basedOn w:val="Normal"/>
+    <w:next w:val="Normal"/>
+    <w:link w:val="TitleChar"/>
+    <w:uiPriority w:val="10"/>
+    <w:semiHidden/>
+    <w:qFormat/>
+    <w:rsid w:val="003C55A2"/>
+    <w:pPr>
+      <w:spacing w:after="0" w:line="240" w:lineRule="auto"/>
+      <w:contextualSpacing/>
+    </w:pPr>
+    <w:rPr>
+      <w:rFonts w:asciiTheme="majorHAnsi" w:eastAsiaTheme="majorEastAsia" w:hAnsiTheme="majorHAnsi" w:cstheme="majorBidi"/>
+      <w:vanish/>
+      <w:spacing w:val="-10"/>
+      <w:kern w:val="28"/>
+      <w:sz w:val="56"/>
+      <w:szCs w:val="56"/>
+    </w:rPr>
+  </w:style>
+  <w:style w:type="character" w:customStyle="1" w:styleId="TitleChar">
+    <w:name w:val="Title Char"/>
+    <w:basedOn w:val="DefaultParagraphFont"/>
+    <w:link w:val="Title"/>
+    <w:uiPriority w:val="10"/>
+    <w:semiHidden/>
+    <w:rsid w:val="003C55A2"/>
+    <w:rPr>
+      <w:rFonts w:asciiTheme="majorHAnsi" w:eastAsiaTheme="majorEastAsia" w:hAnsiTheme="majorHAnsi" w:cstheme="majorBidi"/>
+      <w:vanish/>
+      <w:spacing w:val="-10"/>
+      <w:kern w:val="28"/>
+      <w:sz w:val="56"/>
+      <w:szCs w:val="56"/>
+    </w:rPr>
+  </w:style>
+  <w:style w:type="paragraph" w:customStyle="1" w:styleId="Author">
+    <w:name w:val="Author"/>
+    <w:basedOn w:val="Normal"/>
+    <w:qFormat/>
+    <w:rsid w:val="000870E6"/>
+    <w:pPr>
+      <w:spacing w:after="2000"/>
+      <w:jc w:val="right"/>
+    </w:pPr>
+    <w:rPr>
+      <w:vanish/>
+    </w:rPr>
+  </w:style>
+  <w:style w:type="paragraph" w:styleId="Date">
+    <w:name w:val="Date"/>
+    <w:basedOn w:val="Normal"/>
+    <w:next w:val="Normal"/>
+    <w:link w:val="DateChar"/>
+    <w:uiPriority w:val="99"/>
+    <w:semiHidden/>
+    <w:unhideWhenUsed/>
+    <w:rsid w:val="000870E6"/>
+    <w:pPr>
+      <w:jc w:val="right"/>
+    </w:pPr>
+  </w:style>
+  <w:style w:type="character" w:customStyle="1" w:styleId="DateChar">
+    <w:name w:val="Date Char"/>
+    <w:basedOn w:val="DefaultParagraphFont"/>
+    <w:link w:val="Date"/>
+    <w:uiPriority w:val="99"/>
+    <w:semiHidden/>
+    <w:rsid w:val="000870E6"/>
+    <w:rPr>
+      <w:rFonts w:eastAsia="Times New Roman"/>
+      <w:sz w:val="22"/>
+      <w:szCs w:val="24"/>
+    </w:rPr>
   </w:style>
 </w:styles>
 </file>

</xml_diff>